<commit_message>
method downloadBlank() generates adminBlank.docx in 2 places: createAdministratorPage and processDocumentPage
</commit_message>
<xml_diff>
--- a/src/main/resources/adminBlank.docx
+++ b/src/main/resources/adminBlank.docx
@@ -4,28 +4,6 @@
   <w:body>
     <w:p>
       <w:pPr>
-        <w:jc w:val="right"/>
-        <w:rPr>
-          <w:rFonts w:ascii="Times New Roman" w:hAnsi="Times New Roman" w:cs="Times New Roman"/>
-        </w:rPr>
-      </w:pPr>
-      <w:r>
-        <w:rPr>
-          <w:rFonts w:ascii="Times New Roman" w:hAnsi="Times New Roman" w:cs="Times New Roman"/>
-        </w:rPr>
-        <w:t xml:space="preserve">Example: </w:t>
-      </w:r>
-      <w:proofErr w:type="spellStart"/>
-      <w:r>
-        <w:rPr>
-          <w:rFonts w:ascii="Times New Roman" w:hAnsi="Times New Roman" w:cs="Times New Roman"/>
-        </w:rPr>
-        <w:t>CompanyBlank</w:t>
-      </w:r>
-      <w:proofErr w:type="spellEnd"/>
-    </w:p>
-    <w:p>
-      <w:pPr>
         <w:jc w:val="center"/>
         <w:rPr>
           <w:rFonts w:ascii="Times New Roman" w:hAnsi="Times New Roman" w:cs="Times New Roman"/>
@@ -81,39 +59,15 @@
     </w:p>
     <w:p>
       <w:pPr>
-        <w:spacing w:after="0" w:line="240" w:lineRule="auto"/>
+        <w:pStyle w:val="NoSpacing"/>
         <w:jc w:val="center"/>
         <w:rPr>
-          <w:rFonts w:ascii="Times New Roman" w:hAnsi="Times New Roman" w:cs="Times New Roman"/>
-          <w:b/>
-          <w:lang w:val="lv-LV"/>
-        </w:rPr>
-      </w:pPr>
-      <w:r>
-        <w:rPr>
-          <w:rFonts w:ascii="Times New Roman" w:hAnsi="Times New Roman" w:cs="Times New Roman"/>
-          <w:b/>
-          <w:lang w:val="lv-LV"/>
-        </w:rPr>
-        <w:t>Maksātnespējīgā companyName</w:t>
-      </w:r>
-    </w:p>
-    <w:p>
-      <w:pPr>
-        <w:spacing w:after="0" w:line="240" w:lineRule="auto"/>
-        <w:jc w:val="center"/>
-        <w:rPr>
-          <w:rFonts w:ascii="Times New Roman" w:hAnsi="Times New Roman" w:cs="Times New Roman"/>
-          <w:lang w:val="lv-LV"/>
-        </w:rPr>
-      </w:pPr>
-      <w:r>
-        <w:rPr>
-          <w:rFonts w:ascii="Times New Roman" w:hAnsi="Times New Roman" w:cs="Times New Roman"/>
-          <w:lang w:val="lv-LV"/>
-        </w:rPr>
-        <w:t>vienotais reģistrācijas Nr. registrationNumber</w:t>
-      </w:r>
+          <w:rFonts w:ascii="Times New Roman" w:hAnsi="Times New Roman"/>
+          <w:b/>
+          <w:kern w:val="24"/>
+          <w:highlight w:val="yellow"/>
+        </w:rPr>
+      </w:pPr>
     </w:p>
     <w:p>
       <w:pPr>
@@ -459,22 +413,6 @@
           <w:lang w:val="lv-LV"/>
         </w:rPr>
         <w:t>Ar cieņu,</w:t>
-      </w:r>
-    </w:p>
-    <w:p>
-      <w:pPr>
-        <w:spacing w:after="0" w:line="240" w:lineRule="auto"/>
-        <w:rPr>
-          <w:rFonts w:ascii="Times New Roman" w:hAnsi="Times New Roman" w:cs="Times New Roman"/>
-          <w:lang w:val="lv-LV"/>
-        </w:rPr>
-      </w:pPr>
-      <w:r>
-        <w:rPr>
-          <w:rFonts w:ascii="Times New Roman" w:hAnsi="Times New Roman" w:cs="Times New Roman"/>
-          <w:lang w:val="lv-LV"/>
-        </w:rPr>
-        <w:t>companyName</w:t>
       </w:r>
     </w:p>
     <w:p>
@@ -1061,7 +999,7 @@
   <a:extraClrSchemeLst/>
   <a:extLst>
     <a:ext uri="{05A4C25C-085E-4340-85A3-A5531E510DB2}">
-      <thm15:themeFamily xmlns:thm15="http://schemas.microsoft.com/office/thememl/2012/main" xmlns="" name="Office Theme" id="{62F939B6-93AF-4DB8-9C6B-D6C7DFDC589F}" vid="{4A3C46E8-61CC-4603-A589-7422A47A8E4A}"/>
+      <thm15:themeFamily xmlns="" xmlns:thm15="http://schemas.microsoft.com/office/thememl/2012/main" name="Office Theme" id="{62F939B6-93AF-4DB8-9C6B-D6C7DFDC589F}" vid="{4A3C46E8-61CC-4603-A589-7422A47A8E4A}"/>
     </a:ext>
   </a:extLst>
 </a:theme>

</xml_diff>

<commit_message>
fixing problems adminBlank, companyBlank, authorityBlank, restructuring downloadService and TemplateService
</commit_message>
<xml_diff>
--- a/src/main/resources/adminBlank.docx
+++ b/src/main/resources/adminBlank.docx
@@ -30,32 +30,72 @@
         <w:rPr>
           <w:rFonts w:ascii="Times New Roman" w:hAnsi="Times New Roman" w:cs="Times New Roman"/>
           <w:b/>
-          <w:sz w:val="28"/>
-          <w:szCs w:val="28"/>
-          <w:lang w:val="lv-LV"/>
-        </w:rPr>
-      </w:pPr>
-    </w:p>
-    <w:p>
-      <w:pPr>
-        <w:jc w:val="center"/>
-        <w:rPr>
-          <w:rFonts w:ascii="Times New Roman" w:hAnsi="Times New Roman" w:cs="Times New Roman"/>
-          <w:b/>
-          <w:sz w:val="26"/>
-          <w:szCs w:val="26"/>
-          <w:lang w:val="lv-LV"/>
-        </w:rPr>
-      </w:pPr>
-      <w:r>
-        <w:rPr>
-          <w:rFonts w:ascii="Times New Roman" w:hAnsi="Times New Roman" w:cs="Times New Roman"/>
-          <w:b/>
-          <w:sz w:val="26"/>
-          <w:szCs w:val="26"/>
-          <w:lang w:val="lv-LV"/>
-        </w:rPr>
-        <w:t>Maksātnespējas procesa administrators /administratorName AdministratorSurname/ (amata apliecības Nr. /sertificateNumber/)</w:t>
+          <w:lang w:val="lv-LV"/>
+        </w:rPr>
+      </w:pPr>
+      <w:bookmarkStart w:id="0" w:name="_GoBack"/>
+      <w:bookmarkEnd w:id="0"/>
+      <w:r>
+        <w:rPr>
+          <w:rFonts w:ascii="Times New Roman" w:hAnsi="Times New Roman" w:cs="Times New Roman"/>
+          <w:b/>
+          <w:lang w:val="lv-LV"/>
+        </w:rPr>
+        <w:t xml:space="preserve">Maksātnespējas procesa administrators </w:t>
+      </w:r>
+      <w:proofErr w:type="spellStart"/>
+      <w:r>
+        <w:rPr>
+          <w:rFonts w:ascii="Times New Roman" w:hAnsi="Times New Roman" w:cs="Times New Roman"/>
+          <w:b/>
+          <w:lang w:val="lv-LV"/>
+        </w:rPr>
+        <w:t>administratorName</w:t>
+      </w:r>
+      <w:proofErr w:type="spellEnd"/>
+      <w:r>
+        <w:rPr>
+          <w:rFonts w:ascii="Times New Roman" w:hAnsi="Times New Roman" w:cs="Times New Roman"/>
+          <w:b/>
+          <w:lang w:val="lv-LV"/>
+        </w:rPr>
+        <w:t xml:space="preserve"> </w:t>
+      </w:r>
+      <w:proofErr w:type="spellStart"/>
+      <w:r>
+        <w:rPr>
+          <w:rFonts w:ascii="Times New Roman" w:hAnsi="Times New Roman" w:cs="Times New Roman"/>
+          <w:b/>
+          <w:lang w:val="lv-LV"/>
+        </w:rPr>
+        <w:t>administratorSurname</w:t>
+      </w:r>
+      <w:proofErr w:type="spellEnd"/>
+      <w:r>
+        <w:rPr>
+          <w:rFonts w:ascii="Times New Roman" w:hAnsi="Times New Roman" w:cs="Times New Roman"/>
+          <w:b/>
+          <w:lang w:val="lv-LV"/>
+        </w:rPr>
+        <w:t xml:space="preserve"> (amata apliecības Nr. </w:t>
+      </w:r>
+      <w:proofErr w:type="spellStart"/>
+      <w:r>
+        <w:rPr>
+          <w:rFonts w:ascii="Times New Roman" w:hAnsi="Times New Roman" w:cs="Times New Roman"/>
+          <w:b/>
+          <w:lang w:val="lv-LV"/>
+        </w:rPr>
+        <w:t>certificateNumber</w:t>
+      </w:r>
+      <w:proofErr w:type="spellEnd"/>
+      <w:r>
+        <w:rPr>
+          <w:rFonts w:ascii="Times New Roman" w:hAnsi="Times New Roman" w:cs="Times New Roman"/>
+          <w:b/>
+          <w:lang w:val="lv-LV"/>
+        </w:rPr>
+        <w:t xml:space="preserve"> )</w:t>
       </w:r>
     </w:p>
     <w:p>
@@ -65,31 +105,94 @@
         </w:pBdr>
         <w:jc w:val="center"/>
         <w:rPr>
-          <w:rFonts w:ascii="Times New Roman" w:hAnsi="Times New Roman"/>
+          <w:rFonts w:ascii="Times New Roman" w:hAnsi="Times New Roman" w:cs="Times New Roman"/>
           <w:b/>
           <w:kern w:val="24"/>
+          <w:sz w:val="20"/>
+          <w:szCs w:val="20"/>
           <w:highlight w:val="yellow"/>
         </w:rPr>
       </w:pPr>
       <w:r>
         <w:rPr>
           <w:rFonts w:ascii="Times New Roman" w:hAnsi="Times New Roman" w:cs="Times New Roman"/>
-          <w:lang w:val="lv-LV"/>
-        </w:rPr>
-        <w:t>Adrese: /administratorAddress/, telefons: /administratorPhoneNumber/,  e-pasts: /adminisratorEmail/, e-Adrese:/administratorEAddress/</w:t>
-      </w:r>
-    </w:p>
-    <w:p>
-      <w:pPr>
-        <w:pStyle w:val="Bezatstarpm"/>
-        <w:jc w:val="center"/>
-        <w:rPr>
-          <w:rFonts w:ascii="Times New Roman" w:hAnsi="Times New Roman"/>
-          <w:b/>
-          <w:kern w:val="24"/>
-          <w:highlight w:val="yellow"/>
-        </w:rPr>
-      </w:pPr>
+          <w:sz w:val="20"/>
+          <w:szCs w:val="20"/>
+          <w:lang w:val="lv-LV"/>
+        </w:rPr>
+        <w:t xml:space="preserve">Adrese: </w:t>
+      </w:r>
+      <w:proofErr w:type="spellStart"/>
+      <w:r>
+        <w:rPr>
+          <w:rFonts w:ascii="Times New Roman" w:hAnsi="Times New Roman" w:cs="Times New Roman"/>
+          <w:sz w:val="20"/>
+          <w:szCs w:val="20"/>
+          <w:lang w:val="lv-LV"/>
+        </w:rPr>
+        <w:t>administratorAddress</w:t>
+      </w:r>
+      <w:proofErr w:type="spellEnd"/>
+      <w:r>
+        <w:rPr>
+          <w:rFonts w:ascii="Times New Roman" w:hAnsi="Times New Roman" w:cs="Times New Roman"/>
+          <w:sz w:val="20"/>
+          <w:szCs w:val="20"/>
+          <w:lang w:val="lv-LV"/>
+        </w:rPr>
+        <w:t xml:space="preserve">, telefons: </w:t>
+      </w:r>
+      <w:proofErr w:type="spellStart"/>
+      <w:r>
+        <w:rPr>
+          <w:rFonts w:ascii="Times New Roman" w:hAnsi="Times New Roman" w:cs="Times New Roman"/>
+          <w:sz w:val="20"/>
+          <w:szCs w:val="20"/>
+          <w:lang w:val="lv-LV"/>
+        </w:rPr>
+        <w:t>administratorPhoneNumber</w:t>
+      </w:r>
+      <w:proofErr w:type="spellEnd"/>
+      <w:r>
+        <w:rPr>
+          <w:rFonts w:ascii="Times New Roman" w:hAnsi="Times New Roman" w:cs="Times New Roman"/>
+          <w:sz w:val="20"/>
+          <w:szCs w:val="20"/>
+          <w:lang w:val="lv-LV"/>
+        </w:rPr>
+        <w:t xml:space="preserve">,  e-pasts: </w:t>
+      </w:r>
+      <w:proofErr w:type="spellStart"/>
+      <w:r>
+        <w:rPr>
+          <w:rFonts w:ascii="Times New Roman" w:hAnsi="Times New Roman" w:cs="Times New Roman"/>
+          <w:sz w:val="20"/>
+          <w:szCs w:val="20"/>
+          <w:lang w:val="lv-LV"/>
+        </w:rPr>
+        <w:t>adminisratorEmail</w:t>
+      </w:r>
+      <w:proofErr w:type="spellEnd"/>
+      <w:r>
+        <w:rPr>
+          <w:rFonts w:ascii="Times New Roman" w:hAnsi="Times New Roman" w:cs="Times New Roman"/>
+          <w:sz w:val="20"/>
+          <w:szCs w:val="20"/>
+          <w:lang w:val="lv-LV"/>
+        </w:rPr>
+        <w:t xml:space="preserve">, </w:t>
+      </w:r>
+      <w:proofErr w:type="spellStart"/>
+      <w:r>
+        <w:rPr>
+          <w:rFonts w:ascii="Times New Roman" w:hAnsi="Times New Roman" w:cs="Times New Roman"/>
+          <w:sz w:val="20"/>
+          <w:szCs w:val="20"/>
+          <w:lang w:val="lv-LV"/>
+        </w:rPr>
+        <w:t>e-Adrese:administratorEAddress</w:t>
+      </w:r>
+      <w:proofErr w:type="spellEnd"/>
     </w:p>
     <w:p>
       <w:pPr>
@@ -169,7 +272,33 @@
           <w:szCs w:val="23"/>
           <w:lang w:val="lv-LV"/>
         </w:rPr>
-        <w:t>Nosaukums (recipientName)</w:t>
+        <w:t>Nosaukums (</w:t>
+      </w:r>
+      <w:proofErr w:type="spellStart"/>
+      <w:r>
+        <w:rPr>
+          <w:rFonts w:ascii="Times New Roman" w:hAnsi="Times New Roman" w:cs="Times New Roman"/>
+          <w:b/>
+          <w:bCs/>
+          <w:color w:val="000000"/>
+          <w:sz w:val="23"/>
+          <w:szCs w:val="23"/>
+          <w:lang w:val="lv-LV"/>
+        </w:rPr>
+        <w:t>recipientName</w:t>
+      </w:r>
+      <w:proofErr w:type="spellEnd"/>
+      <w:r>
+        <w:rPr>
+          <w:rFonts w:ascii="Times New Roman" w:hAnsi="Times New Roman" w:cs="Times New Roman"/>
+          <w:b/>
+          <w:bCs/>
+          <w:color w:val="000000"/>
+          <w:sz w:val="23"/>
+          <w:szCs w:val="23"/>
+          <w:lang w:val="lv-LV"/>
+        </w:rPr>
+        <w:t>)</w:t>
       </w:r>
     </w:p>
     <w:p>
@@ -195,7 +324,29 @@
           <w:szCs w:val="23"/>
           <w:lang w:val="lv-LV"/>
         </w:rPr>
-        <w:t xml:space="preserve">Reģistrācijas Nr.(Registration No)  </w:t>
+        <w:t>Reģistrācijas Nr.(</w:t>
+      </w:r>
+      <w:proofErr w:type="spellStart"/>
+      <w:r>
+        <w:rPr>
+          <w:rFonts w:ascii="Times New Roman" w:hAnsi="Times New Roman" w:cs="Times New Roman"/>
+          <w:color w:val="000000"/>
+          <w:sz w:val="23"/>
+          <w:szCs w:val="23"/>
+          <w:lang w:val="lv-LV"/>
+        </w:rPr>
+        <w:t>Registration</w:t>
+      </w:r>
+      <w:proofErr w:type="spellEnd"/>
+      <w:r>
+        <w:rPr>
+          <w:rFonts w:ascii="Times New Roman" w:hAnsi="Times New Roman" w:cs="Times New Roman"/>
+          <w:color w:val="000000"/>
+          <w:sz w:val="23"/>
+          <w:szCs w:val="23"/>
+          <w:lang w:val="lv-LV"/>
+        </w:rPr>
+        <w:t xml:space="preserve"> No)  </w:t>
       </w:r>
     </w:p>
     <w:p>
@@ -243,23 +394,41 @@
           <w:lang w:val="lv-LV"/>
         </w:rPr>
       </w:pPr>
-    </w:p>
-    <w:p>
-      <w:pPr>
-        <w:jc w:val="center"/>
-        <w:rPr>
-          <w:rFonts w:ascii="Times New Roman" w:hAnsi="Times New Roman" w:cs="Times New Roman"/>
-          <w:b/>
-          <w:lang w:val="lv-LV"/>
-        </w:rPr>
-      </w:pPr>
-      <w:r>
-        <w:rPr>
-          <w:rFonts w:ascii="Times New Roman" w:hAnsi="Times New Roman" w:cs="Times New Roman"/>
-          <w:b/>
-          <w:lang w:val="lv-LV"/>
-        </w:rPr>
-        <w:t>Document Name (Dokumenta nosaukums)</w:t>
+      <w:proofErr w:type="spellStart"/>
+      <w:r>
+        <w:rPr>
+          <w:rFonts w:ascii="Times New Roman" w:hAnsi="Times New Roman" w:cs="Times New Roman"/>
+          <w:b/>
+          <w:lang w:val="lv-LV"/>
+        </w:rPr>
+        <w:t>Document</w:t>
+      </w:r>
+      <w:proofErr w:type="spellEnd"/>
+      <w:r>
+        <w:rPr>
+          <w:rFonts w:ascii="Times New Roman" w:hAnsi="Times New Roman" w:cs="Times New Roman"/>
+          <w:b/>
+          <w:lang w:val="lv-LV"/>
+        </w:rPr>
+        <w:t xml:space="preserve"> </w:t>
+      </w:r>
+      <w:proofErr w:type="spellStart"/>
+      <w:r>
+        <w:rPr>
+          <w:rFonts w:ascii="Times New Roman" w:hAnsi="Times New Roman" w:cs="Times New Roman"/>
+          <w:b/>
+          <w:lang w:val="lv-LV"/>
+        </w:rPr>
+        <w:t>Name</w:t>
+      </w:r>
+      <w:proofErr w:type="spellEnd"/>
+      <w:r>
+        <w:rPr>
+          <w:rFonts w:ascii="Times New Roman" w:hAnsi="Times New Roman" w:cs="Times New Roman"/>
+          <w:b/>
+          <w:lang w:val="lv-LV"/>
+        </w:rPr>
+        <w:t xml:space="preserve"> (Dokumenta nosaukums)</w:t>
       </w:r>
     </w:p>
     <w:p>
@@ -270,12 +439,37 @@
           <w:lang w:val="lv-LV"/>
         </w:rPr>
       </w:pPr>
-      <w:r>
-        <w:rPr>
-          <w:rFonts w:ascii="Times New Roman" w:hAnsi="Times New Roman" w:cs="Times New Roman"/>
-          <w:lang w:val="lv-LV"/>
-        </w:rPr>
-        <w:t>Place, Date.</w:t>
+      <w:proofErr w:type="spellStart"/>
+      <w:r>
+        <w:rPr>
+          <w:rFonts w:ascii="Times New Roman" w:hAnsi="Times New Roman" w:cs="Times New Roman"/>
+          <w:lang w:val="lv-LV"/>
+        </w:rPr>
+        <w:t>Place</w:t>
+      </w:r>
+      <w:proofErr w:type="spellEnd"/>
+      <w:r>
+        <w:rPr>
+          <w:rFonts w:ascii="Times New Roman" w:hAnsi="Times New Roman" w:cs="Times New Roman"/>
+          <w:lang w:val="lv-LV"/>
+        </w:rPr>
+        <w:t xml:space="preserve">, </w:t>
+      </w:r>
+      <w:proofErr w:type="spellStart"/>
+      <w:r>
+        <w:rPr>
+          <w:rFonts w:ascii="Times New Roman" w:hAnsi="Times New Roman" w:cs="Times New Roman"/>
+          <w:lang w:val="lv-LV"/>
+        </w:rPr>
+        <w:t>Date</w:t>
+      </w:r>
+      <w:proofErr w:type="spellEnd"/>
+      <w:r>
+        <w:rPr>
+          <w:rFonts w:ascii="Times New Roman" w:hAnsi="Times New Roman" w:cs="Times New Roman"/>
+          <w:lang w:val="lv-LV"/>
+        </w:rPr>
+        <w:t>.</w:t>
       </w:r>
     </w:p>
     <w:p>
@@ -296,22 +490,8 @@
     </w:p>
     <w:p>
       <w:pPr>
-        <w:rPr>
-          <w:rFonts w:ascii="Times New Roman" w:hAnsi="Times New Roman" w:cs="Times New Roman"/>
-          <w:lang w:val="lv-LV"/>
-        </w:rPr>
-      </w:pPr>
-    </w:p>
-    <w:p>
-      <w:pPr>
-        <w:rPr>
-          <w:rFonts w:ascii="Times New Roman" w:hAnsi="Times New Roman" w:cs="Times New Roman"/>
-          <w:lang w:val="lv-LV"/>
-        </w:rPr>
-      </w:pPr>
-    </w:p>
-    <w:p>
-      <w:pPr>
+        <w:ind w:firstLine="567"/>
+        <w:jc w:val="both"/>
         <w:rPr>
           <w:rFonts w:ascii="Times New Roman" w:hAnsi="Times New Roman" w:cs="Times New Roman"/>
           <w:lang w:val="lv-LV"/>
@@ -339,59 +519,18 @@
           <w:lang w:val="lv-LV"/>
         </w:rPr>
       </w:pPr>
-    </w:p>
-    <w:p>
-      <w:pPr>
-        <w:widowControl w:val="0"/>
-        <w:autoSpaceDE w:val="0"/>
-        <w:autoSpaceDN w:val="0"/>
-        <w:adjustRightInd w:val="0"/>
-        <w:jc w:val="both"/>
+      <w:r>
         <w:rPr>
           <w:rFonts w:ascii="Times New Roman" w:hAnsi="Times New Roman" w:cs="Times New Roman"/>
           <w:b/>
           <w:bCs/>
           <w:lang w:val="lv-LV"/>
         </w:rPr>
-      </w:pPr>
-      <w:r>
-        <w:rPr>
-          <w:rFonts w:ascii="Times New Roman" w:hAnsi="Times New Roman" w:cs="Times New Roman"/>
-          <w:b/>
-          <w:bCs/>
-          <w:lang w:val="lv-LV"/>
-        </w:rPr>
         <w:t>Dokuments parakstīts elektroniski ar drošu elektronisko parakstu un satur laika zīmogu.</w:t>
       </w:r>
     </w:p>
     <w:p>
       <w:pPr>
-        <w:pStyle w:val="tv213"/>
-        <w:shd w:val="clear" w:color="auto" w:fill="FFFFFF"/>
-        <w:spacing w:before="0" w:beforeAutospacing="0" w:after="0" w:afterAutospacing="0"/>
-        <w:ind w:firstLine="301"/>
-        <w:jc w:val="both"/>
-        <w:rPr>
-          <w:sz w:val="10"/>
-          <w:szCs w:val="10"/>
-        </w:rPr>
-      </w:pPr>
-    </w:p>
-    <w:p>
-      <w:pPr>
-        <w:pStyle w:val="tv213"/>
-        <w:shd w:val="clear" w:color="auto" w:fill="FFFFFF"/>
-        <w:spacing w:before="0" w:beforeAutospacing="0" w:after="0" w:afterAutospacing="0"/>
-        <w:ind w:firstLine="301"/>
-        <w:jc w:val="both"/>
-        <w:rPr>
-          <w:sz w:val="10"/>
-          <w:szCs w:val="10"/>
-        </w:rPr>
-      </w:pPr>
-    </w:p>
-    <w:p>
-      <w:pPr>
         <w:spacing w:after="0" w:line="240" w:lineRule="auto"/>
         <w:rPr>
           <w:rFonts w:ascii="Times New Roman" w:hAnsi="Times New Roman" w:cs="Times New Roman"/>
@@ -414,8 +553,6 @@
           <w:lang w:val="lv-LV"/>
         </w:rPr>
       </w:pPr>
-      <w:bookmarkStart w:id="0" w:name="_GoBack"/>
-      <w:bookmarkEnd w:id="0"/>
       <w:r>
         <w:rPr>
           <w:rFonts w:ascii="Times New Roman" w:hAnsi="Times New Roman" w:cs="Times New Roman"/>
@@ -432,22 +569,32 @@
           <w:lang w:val="lv-LV"/>
         </w:rPr>
       </w:pPr>
-      <w:r>
-        <w:rPr>
-          <w:rFonts w:ascii="Times New Roman" w:hAnsi="Times New Roman" w:cs="Times New Roman"/>
-          <w:lang w:val="lv-LV"/>
-        </w:rPr>
-        <w:t>administratorName administratorSurname</w:t>
-      </w:r>
-    </w:p>
-    <w:p>
-      <w:pPr>
-        <w:rPr>
-          <w:lang w:val="lv-LV"/>
-        </w:rPr>
-      </w:pPr>
-    </w:p>
-    <w:p/>
+      <w:proofErr w:type="spellStart"/>
+      <w:r>
+        <w:rPr>
+          <w:rFonts w:ascii="Times New Roman" w:hAnsi="Times New Roman" w:cs="Times New Roman"/>
+          <w:lang w:val="lv-LV"/>
+        </w:rPr>
+        <w:t>administratorName</w:t>
+      </w:r>
+      <w:proofErr w:type="spellEnd"/>
+      <w:r>
+        <w:rPr>
+          <w:rFonts w:ascii="Times New Roman" w:hAnsi="Times New Roman" w:cs="Times New Roman"/>
+          <w:lang w:val="lv-LV"/>
+        </w:rPr>
+        <w:t xml:space="preserve"> </w:t>
+      </w:r>
+      <w:proofErr w:type="spellStart"/>
+      <w:r>
+        <w:rPr>
+          <w:rFonts w:ascii="Times New Roman" w:hAnsi="Times New Roman" w:cs="Times New Roman"/>
+          <w:lang w:val="lv-LV"/>
+        </w:rPr>
+        <w:t>administratorSurname</w:t>
+      </w:r>
+      <w:proofErr w:type="spellEnd"/>
+    </w:p>
     <w:sectPr>
       <w:pgSz w:w="11906" w:h="16838"/>
       <w:pgMar w:top="1701" w:right="567" w:bottom="1134" w:left="1701" w:header="567" w:footer="567" w:gutter="0"/>

</xml_diff>